<commit_message>
Added Jivo, create letter-spacing on btn text
</commit_message>
<xml_diff>
--- a/Инструкция по работе с сайтом.docx
+++ b/Инструкция по работе с сайтом.docx
@@ -1,21 +1,24 @@
 
 <file path=word/document.xml><?xml version="1.0" encoding="utf-8"?>
-<w:document xmlns:wpc="http://schemas.microsoft.com/office/word/2010/wordprocessingCanvas" xmlns:cx="http://schemas.microsoft.com/office/drawing/2014/chartex" xmlns:cx1="http://schemas.microsoft.com/office/drawing/2015/9/8/chartex" xmlns:cx2="http://schemas.microsoft.com/office/drawing/2015/10/21/chartex" xmlns:cx3="http://schemas.microsoft.com/office/drawing/2016/5/9/chartex" xmlns:cx4="http://schemas.microsoft.com/office/drawing/2016/5/10/chartex" xmlns:cx5="http://schemas.microsoft.com/office/drawing/2016/5/11/chartex" xmlns:cx6="http://schemas.microsoft.com/office/drawing/2016/5/12/chartex" xmlns:cx7="http://schemas.microsoft.com/office/drawing/2016/5/13/chartex" xmlns:cx8="http://schemas.microsoft.com/office/drawing/2016/5/14/chartex" xmlns:mc="http://schemas.openxmlformats.org/markup-compatibility/2006" xmlns:aink="http://schemas.microsoft.com/office/drawing/2016/ink" xmlns:am3d="http://schemas.microsoft.com/office/drawing/2017/model3d" xmlns:o="urn:schemas-microsoft-com:office:office" xmlns:r="http://schemas.openxmlformats.org/officeDocument/2006/relationships" xmlns:m="http://schemas.openxmlformats.org/officeDocument/2006/math" xmlns:v="urn:schemas-microsoft-com:vml" xmlns:wp14="http://schemas.microsoft.com/office/word/2010/wordprocessingDrawing" xmlns:wp="http://schemas.openxmlformats.org/drawingml/2006/wordprocessingDrawing" xmlns:w10="urn:schemas-microsoft-com:office:word" xmlns:w="http://schemas.openxmlformats.org/wordprocessingml/2006/main" xmlns:w14="http://schemas.microsoft.com/office/word/2010/wordml" xmlns:w15="http://schemas.microsoft.com/office/word/2012/wordml" xmlns:w16cex="http://schemas.microsoft.com/office/word/2018/wordml/cex" xmlns:w16cid="http://schemas.microsoft.com/office/word/2016/wordml/cid" xmlns:w16="http://schemas.microsoft.com/office/word/2018/wordml" xmlns:w16sdtdh="http://schemas.microsoft.com/office/word/2020/wordml/sdtdatahash" xmlns:w16se="http://schemas.microsoft.com/office/word/2015/wordml/symex" xmlns:wpg="http://schemas.microsoft.com/office/word/2010/wordprocessingGroup" xmlns:wpi="http://schemas.microsoft.com/office/word/2010/wordprocessingInk" xmlns:wne="http://schemas.microsoft.com/office/word/2006/wordml" xmlns:wps="http://schemas.microsoft.com/office/word/2010/wordprocessingShape" mc:Ignorable="w14 w15 w16se w16cid w16 w16cex w16sdtdh wp14">
+<w:document xmlns:o="urn:schemas-microsoft-com:office:office" xmlns:r="http://schemas.openxmlformats.org/officeDocument/2006/relationships" xmlns:v="urn:schemas-microsoft-com:vml" xmlns:w="http://schemas.openxmlformats.org/wordprocessingml/2006/main" xmlns:w10="urn:schemas-microsoft-com:office:word" xmlns:wp="http://schemas.openxmlformats.org/drawingml/2006/wordprocessingDrawing" xmlns:wps="http://schemas.microsoft.com/office/word/2010/wordprocessingShape" xmlns:wpg="http://schemas.microsoft.com/office/word/2010/wordprocessingGroup" xmlns:mc="http://schemas.openxmlformats.org/markup-compatibility/2006" xmlns:wp14="http://schemas.microsoft.com/office/word/2010/wordprocessingDrawing" xmlns:w14="http://schemas.microsoft.com/office/word/2010/wordml" mc:Ignorable="w14 wp14">
   <w:body>
     <w:p>
       <w:pPr>
+        <w:pStyle w:val="Normal"/>
         <w:rPr>
           <w:lang w:val="en-US"/>
         </w:rPr>
       </w:pPr>
       <w:r>
-        <w:rPr>
-          <w:noProof/>
-        </w:rPr>
+        <w:rPr/>
+        <w:t xml:space="preserve"> </w:t>
+      </w:r>
+      <w:r>
+        <w:rPr/>
         <w:drawing>
-          <wp:inline distT="0" distB="0" distL="0" distR="0" wp14:anchorId="45CE8E69" wp14:editId="3B420480">
+          <wp:inline distT="0" distB="0" distL="0" distR="0">
             <wp:extent cx="5940425" cy="3166745"/>
-            <wp:effectExtent l="0" t="0" r="3175" b="0"/>
+            <wp:effectExtent l="0" t="0" r="0" b="0"/>
             <wp:docPr id="1" name="Рисунок 1" descr="Изображение выглядит как текст&#10;&#10;Автоматически созданное описание"/>
             <wp:cNvGraphicFramePr>
               <a:graphicFrameLocks xmlns:a="http://schemas.openxmlformats.org/drawingml/2006/main" noChangeAspect="1"/>
@@ -25,15 +28,17 @@
                 <pic:pic xmlns:pic="http://schemas.openxmlformats.org/drawingml/2006/picture">
                   <pic:nvPicPr>
                     <pic:cNvPr id="1" name="Рисунок 1" descr="Изображение выглядит как текст&#10;&#10;Автоматически созданное описание"/>
-                    <pic:cNvPicPr/>
+                    <pic:cNvPicPr>
+                      <a:picLocks noChangeAspect="1" noChangeArrowheads="1"/>
+                    </pic:cNvPicPr>
                   </pic:nvPicPr>
                   <pic:blipFill>
-                    <a:blip r:embed="rId5"/>
+                    <a:blip r:embed="rId2"/>
                     <a:stretch>
                       <a:fillRect/>
                     </a:stretch>
                   </pic:blipFill>
-                  <pic:spPr>
+                  <pic:spPr bwMode="auto">
                     <a:xfrm>
                       <a:off x="0" y="0"/>
                       <a:ext cx="5940425" cy="3166745"/>
@@ -51,54 +56,36 @@
     </w:p>
     <w:p>
       <w:pPr>
-        <w:pStyle w:val="a3"/>
+        <w:pStyle w:val="ListParagraph"/>
         <w:numPr>
           <w:ilvl w:val="0"/>
           <w:numId w:val="1"/>
         </w:numPr>
-      </w:pPr>
-      <w:r>
+        <w:rPr/>
+      </w:pPr>
+      <w:r>
+        <w:rPr/>
         <w:t>После открытия редактора комментируем строку 2 и убираем слеши у строки 1 это нужно что бы погружать список товаров из локальных файлов</w:t>
       </w:r>
     </w:p>
     <w:p>
       <w:pPr>
-        <w:pStyle w:val="a3"/>
+        <w:pStyle w:val="ListParagraph"/>
         <w:numPr>
           <w:ilvl w:val="0"/>
           <w:numId w:val="1"/>
         </w:numPr>
-      </w:pPr>
-      <w:r>
+        <w:rPr/>
+      </w:pPr>
+      <w:r>
+        <w:rPr/>
         <w:t xml:space="preserve">После этого вводим команду </w:t>
       </w:r>
-      <w:proofErr w:type="spellStart"/>
       <w:r>
         <w:rPr>
           <w:color w:val="0070C0"/>
         </w:rPr>
-        <w:t>npm</w:t>
-      </w:r>
-      <w:proofErr w:type="spellEnd"/>
-      <w:r>
-        <w:rPr>
-          <w:color w:val="0070C0"/>
-        </w:rPr>
-        <w:t xml:space="preserve"> </w:t>
-      </w:r>
-      <w:proofErr w:type="spellStart"/>
-      <w:r>
-        <w:rPr>
-          <w:color w:val="0070C0"/>
-        </w:rPr>
-        <w:t>run</w:t>
-      </w:r>
-      <w:proofErr w:type="spellEnd"/>
-      <w:r>
-        <w:rPr>
-          <w:color w:val="0070C0"/>
-        </w:rPr>
-        <w:t xml:space="preserve"> </w:t>
+        <w:t xml:space="preserve">npm run </w:t>
       </w:r>
       <w:r>
         <w:rPr>
@@ -134,100 +121,40 @@
     </w:p>
     <w:p>
       <w:pPr>
-        <w:pStyle w:val="a3"/>
+        <w:pStyle w:val="ListParagraph"/>
         <w:numPr>
           <w:ilvl w:val="0"/>
           <w:numId w:val="1"/>
         </w:numPr>
+        <w:rPr/>
       </w:pPr>
       <w:r>
         <w:rPr>
           <w:color w:val="000000" w:themeColor="text1"/>
         </w:rPr>
-        <w:t xml:space="preserve">После того как все необходимые изменения </w:t>
+        <w:t xml:space="preserve">После того как все необходимые изменения завершены комментируем 1 и убираем комментарии у 2 прописываем команду </w:t>
+      </w:r>
+      <w:r>
+        <w:rPr>
+          <w:color w:val="0070C0"/>
+        </w:rPr>
+        <w:t>npm run build</w:t>
       </w:r>
       <w:r>
         <w:rPr>
           <w:color w:val="000000" w:themeColor="text1"/>
         </w:rPr>
-        <w:t>завершены комментируем 1 и убираем комментарии у 2</w:t>
-      </w:r>
-      <w:r>
-        <w:rPr>
-          <w:color w:val="000000" w:themeColor="text1"/>
-        </w:rPr>
-        <w:t xml:space="preserve"> прописываем команду </w:t>
-      </w:r>
-      <w:proofErr w:type="spellStart"/>
-      <w:r>
-        <w:rPr>
-          <w:color w:val="0070C0"/>
-        </w:rPr>
-        <w:t>npm</w:t>
-      </w:r>
-      <w:proofErr w:type="spellEnd"/>
-      <w:r>
-        <w:rPr>
-          <w:color w:val="0070C0"/>
-        </w:rPr>
-        <w:t xml:space="preserve"> </w:t>
-      </w:r>
-      <w:proofErr w:type="spellStart"/>
-      <w:r>
-        <w:rPr>
-          <w:color w:val="0070C0"/>
-        </w:rPr>
-        <w:t>run</w:t>
-      </w:r>
-      <w:proofErr w:type="spellEnd"/>
-      <w:r>
-        <w:rPr>
-          <w:color w:val="0070C0"/>
-        </w:rPr>
-        <w:t xml:space="preserve"> </w:t>
-      </w:r>
-      <w:proofErr w:type="spellStart"/>
-      <w:r>
-        <w:rPr>
-          <w:color w:val="0070C0"/>
-        </w:rPr>
-        <w:t>build</w:t>
-      </w:r>
-      <w:proofErr w:type="spellEnd"/>
-      <w:r>
-        <w:rPr>
-          <w:color w:val="000000" w:themeColor="text1"/>
-        </w:rPr>
-        <w:t xml:space="preserve"> (для создания </w:t>
-      </w:r>
-      <w:proofErr w:type="spellStart"/>
-      <w:r>
-        <w:rPr>
-          <w:color w:val="000000" w:themeColor="text1"/>
-        </w:rPr>
-        <w:t>билда</w:t>
-      </w:r>
-      <w:proofErr w:type="spellEnd"/>
-      <w:r>
-        <w:rPr>
-          <w:color w:val="000000" w:themeColor="text1"/>
-        </w:rPr>
-        <w:t xml:space="preserve"> приложения)</w:t>
-      </w:r>
-      <w:r>
-        <w:rPr>
-          <w:color w:val="000000" w:themeColor="text1"/>
-        </w:rPr>
-        <w:t>. Если забыть рас комментировать строку 2 и закомментировать 1, получится вечная загрузка</w:t>
+        <w:t xml:space="preserve"> (для создания билда приложения). Если забыть рас комментировать строку 2 и закомментировать 1, получится вечная загрузка</w:t>
       </w:r>
     </w:p>
     <w:p>
       <w:pPr>
-        <w:pStyle w:val="a3"/>
+        <w:pStyle w:val="ListParagraph"/>
         <w:numPr>
           <w:ilvl w:val="0"/>
           <w:numId w:val="1"/>
         </w:numPr>
+        <w:rPr/>
       </w:pPr>
       <w:r>
         <w:rPr>
@@ -235,7 +162,6 @@
         </w:rPr>
         <w:t xml:space="preserve">После этого заходим в папку с проектом и ищем папку с названием </w:t>
       </w:r>
-      <w:proofErr w:type="spellStart"/>
       <w:r>
         <w:rPr>
           <w:color w:val="000000" w:themeColor="text1"/>
@@ -243,7 +169,6 @@
         </w:rPr>
         <w:t>distr</w:t>
       </w:r>
-      <w:proofErr w:type="spellEnd"/>
       <w:r>
         <w:rPr>
           <w:color w:val="000000" w:themeColor="text1"/>
@@ -253,40 +178,28 @@
     </w:p>
     <w:p>
       <w:pPr>
-        <w:pStyle w:val="a3"/>
+        <w:pStyle w:val="ListParagraph"/>
         <w:numPr>
           <w:ilvl w:val="0"/>
           <w:numId w:val="1"/>
         </w:numPr>
+        <w:rPr/>
       </w:pPr>
       <w:r>
         <w:rPr>
           <w:color w:val="000000" w:themeColor="text1"/>
         </w:rPr>
-        <w:t xml:space="preserve">Удаляем из нее </w:t>
-      </w:r>
-      <w:proofErr w:type="spellStart"/>
-      <w:r>
-        <w:rPr>
-          <w:color w:val="000000" w:themeColor="text1"/>
-        </w:rPr>
-        <w:t>эксель</w:t>
-      </w:r>
-      <w:proofErr w:type="spellEnd"/>
-      <w:r>
-        <w:rPr>
-          <w:color w:val="000000" w:themeColor="text1"/>
-        </w:rPr>
-        <w:t xml:space="preserve"> файлы</w:t>
+        <w:t>Удаляем из нее эксель файлы</w:t>
       </w:r>
     </w:p>
     <w:p>
       <w:pPr>
-        <w:pStyle w:val="a3"/>
+        <w:pStyle w:val="ListParagraph"/>
         <w:numPr>
           <w:ilvl w:val="0"/>
           <w:numId w:val="1"/>
         </w:numPr>
+        <w:rPr/>
       </w:pPr>
       <w:r>
         <w:rPr>
@@ -295,117 +208,278 @@
         <w:t>Заливаем.</w:t>
       </w:r>
     </w:p>
-    <w:p/>
+    <w:p>
+      <w:pPr>
+        <w:pStyle w:val="Normal"/>
+        <w:widowControl/>
+        <w:bidi w:val="0"/>
+        <w:spacing w:lineRule="auto" w:line="259" w:before="0" w:after="160"/>
+        <w:jc w:val="left"/>
+        <w:rPr/>
+      </w:pPr>
+      <w:r>
+        <w:rPr/>
+      </w:r>
+    </w:p>
     <w:sectPr>
+      <w:type w:val="nextPage"/>
       <w:pgSz w:w="11906" w:h="16838"/>
-      <w:pgMar w:top="1134" w:right="850" w:bottom="1134" w:left="1701" w:header="708" w:footer="708" w:gutter="0"/>
-      <w:cols w:space="708"/>
-      <w:docGrid w:linePitch="360"/>
+      <w:pgMar w:left="1701" w:right="850" w:header="0" w:top="1134" w:footer="0" w:bottom="1134" w:gutter="0"/>
+      <w:pgNumType w:fmt="decimal"/>
+      <w:formProt w:val="false"/>
+      <w:textDirection w:val="lrTb"/>
+      <w:docGrid w:type="default" w:linePitch="360" w:charSpace="4096"/>
     </w:sectPr>
   </w:body>
 </w:document>
 </file>
 
 <file path=word/numbering.xml><?xml version="1.0" encoding="utf-8"?>
-<w:numbering xmlns:wpc="http://schemas.microsoft.com/office/word/2010/wordprocessingCanvas" xmlns:cx="http://schemas.microsoft.com/office/drawing/2014/chartex" xmlns:cx1="http://schemas.microsoft.com/office/drawing/2015/9/8/chartex" xmlns:cx2="http://schemas.microsoft.com/office/drawing/2015/10/21/chartex" xmlns:cx3="http://schemas.microsoft.com/office/drawing/2016/5/9/chartex" xmlns:cx4="http://schemas.microsoft.com/office/drawing/2016/5/10/chartex" xmlns:cx5="http://schemas.microsoft.com/office/drawing/2016/5/11/chartex" xmlns:cx6="http://schemas.microsoft.com/office/drawing/2016/5/12/chartex" xmlns:cx7="http://schemas.microsoft.com/office/drawing/2016/5/13/chartex" xmlns:cx8="http://schemas.microsoft.com/office/drawing/2016/5/14/chartex" xmlns:mc="http://schemas.openxmlformats.org/markup-compatibility/2006" xmlns:aink="http://schemas.microsoft.com/office/drawing/2016/ink" xmlns:am3d="http://schemas.microsoft.com/office/drawing/2017/model3d" xmlns:o="urn:schemas-microsoft-com:office:office" xmlns:r="http://schemas.openxmlformats.org/officeDocument/2006/relationships" xmlns:m="http://schemas.openxmlformats.org/officeDocument/2006/math" xmlns:v="urn:schemas-microsoft-com:vml" xmlns:wp14="http://schemas.microsoft.com/office/word/2010/wordprocessingDrawing" xmlns:wp="http://schemas.openxmlformats.org/drawingml/2006/wordprocessingDrawing" xmlns:w10="urn:schemas-microsoft-com:office:word" xmlns:w="http://schemas.openxmlformats.org/wordprocessingml/2006/main" xmlns:w14="http://schemas.microsoft.com/office/word/2010/wordml" xmlns:w15="http://schemas.microsoft.com/office/word/2012/wordml" xmlns:w16cex="http://schemas.microsoft.com/office/word/2018/wordml/cex" xmlns:w16cid="http://schemas.microsoft.com/office/word/2016/wordml/cid" xmlns:w16="http://schemas.microsoft.com/office/word/2018/wordml" xmlns:w16sdtdh="http://schemas.microsoft.com/office/word/2020/wordml/sdtdatahash" xmlns:w16se="http://schemas.microsoft.com/office/word/2015/wordml/symex" xmlns:wpg="http://schemas.microsoft.com/office/word/2010/wordprocessingGroup" xmlns:wpi="http://schemas.microsoft.com/office/word/2010/wordprocessingInk" xmlns:wne="http://schemas.microsoft.com/office/word/2006/wordml" xmlns:wps="http://schemas.microsoft.com/office/word/2010/wordprocessingShape" mc:Ignorable="w14 w15 w16se w16cid w16 w16cex w16sdtdh wp14">
-  <w:abstractNum w:abstractNumId="0" w15:restartNumberingAfterBreak="0">
-    <w:nsid w:val="648E7387"/>
-    <w:multiLevelType w:val="hybridMultilevel"/>
-    <w:tmpl w:val="AA5C2CE2"/>
-    <w:lvl w:ilvl="0" w:tplc="0419000F">
+<w:numbering xmlns:w="http://schemas.openxmlformats.org/wordprocessingml/2006/main" xmlns:o="urn:schemas-microsoft-com:office:office" xmlns:r="http://schemas.openxmlformats.org/officeDocument/2006/relationships" xmlns:v="urn:schemas-microsoft-com:vml" xmlns:mc="http://schemas.openxmlformats.org/markup-compatibility/2006" xmlns:w14="http://schemas.microsoft.com/office/word/2010/wordml" mc:Ignorable="w14">
+  <w:abstractNum w:abstractNumId="1">
+    <w:lvl w:ilvl="0">
       <w:start w:val="1"/>
       <w:numFmt w:val="decimal"/>
       <w:lvlText w:val="%1."/>
       <w:lvlJc w:val="left"/>
       <w:pPr>
+        <w:tabs>
+          <w:tab w:val="num" w:pos="0"/>
+        </w:tabs>
         <w:ind w:left="720" w:hanging="360"/>
       </w:pPr>
     </w:lvl>
-    <w:lvl w:ilvl="1" w:tplc="04190019" w:tentative="1">
+    <w:lvl w:ilvl="1">
       <w:start w:val="1"/>
       <w:numFmt w:val="lowerLetter"/>
       <w:lvlText w:val="%2."/>
       <w:lvlJc w:val="left"/>
       <w:pPr>
+        <w:tabs>
+          <w:tab w:val="num" w:pos="0"/>
+        </w:tabs>
         <w:ind w:left="1440" w:hanging="360"/>
       </w:pPr>
     </w:lvl>
-    <w:lvl w:ilvl="2" w:tplc="0419001B" w:tentative="1">
+    <w:lvl w:ilvl="2">
       <w:start w:val="1"/>
       <w:numFmt w:val="lowerRoman"/>
       <w:lvlText w:val="%3."/>
       <w:lvlJc w:val="right"/>
       <w:pPr>
+        <w:tabs>
+          <w:tab w:val="num" w:pos="0"/>
+        </w:tabs>
         <w:ind w:left="2160" w:hanging="180"/>
       </w:pPr>
     </w:lvl>
-    <w:lvl w:ilvl="3" w:tplc="0419000F" w:tentative="1">
+    <w:lvl w:ilvl="3">
       <w:start w:val="1"/>
       <w:numFmt w:val="decimal"/>
       <w:lvlText w:val="%4."/>
       <w:lvlJc w:val="left"/>
       <w:pPr>
+        <w:tabs>
+          <w:tab w:val="num" w:pos="0"/>
+        </w:tabs>
         <w:ind w:left="2880" w:hanging="360"/>
       </w:pPr>
     </w:lvl>
-    <w:lvl w:ilvl="4" w:tplc="04190019" w:tentative="1">
+    <w:lvl w:ilvl="4">
       <w:start w:val="1"/>
       <w:numFmt w:val="lowerLetter"/>
       <w:lvlText w:val="%5."/>
       <w:lvlJc w:val="left"/>
       <w:pPr>
+        <w:tabs>
+          <w:tab w:val="num" w:pos="0"/>
+        </w:tabs>
         <w:ind w:left="3600" w:hanging="360"/>
       </w:pPr>
     </w:lvl>
-    <w:lvl w:ilvl="5" w:tplc="0419001B" w:tentative="1">
+    <w:lvl w:ilvl="5">
       <w:start w:val="1"/>
       <w:numFmt w:val="lowerRoman"/>
       <w:lvlText w:val="%6."/>
       <w:lvlJc w:val="right"/>
       <w:pPr>
+        <w:tabs>
+          <w:tab w:val="num" w:pos="0"/>
+        </w:tabs>
         <w:ind w:left="4320" w:hanging="180"/>
       </w:pPr>
     </w:lvl>
-    <w:lvl w:ilvl="6" w:tplc="0419000F" w:tentative="1">
+    <w:lvl w:ilvl="6">
       <w:start w:val="1"/>
       <w:numFmt w:val="decimal"/>
       <w:lvlText w:val="%7."/>
       <w:lvlJc w:val="left"/>
       <w:pPr>
+        <w:tabs>
+          <w:tab w:val="num" w:pos="0"/>
+        </w:tabs>
         <w:ind w:left="5040" w:hanging="360"/>
       </w:pPr>
     </w:lvl>
-    <w:lvl w:ilvl="7" w:tplc="04190019" w:tentative="1">
+    <w:lvl w:ilvl="7">
       <w:start w:val="1"/>
       <w:numFmt w:val="lowerLetter"/>
       <w:lvlText w:val="%8."/>
       <w:lvlJc w:val="left"/>
       <w:pPr>
+        <w:tabs>
+          <w:tab w:val="num" w:pos="0"/>
+        </w:tabs>
         <w:ind w:left="5760" w:hanging="360"/>
       </w:pPr>
     </w:lvl>
-    <w:lvl w:ilvl="8" w:tplc="0419001B" w:tentative="1">
+    <w:lvl w:ilvl="8">
       <w:start w:val="1"/>
       <w:numFmt w:val="lowerRoman"/>
       <w:lvlText w:val="%9."/>
       <w:lvlJc w:val="right"/>
       <w:pPr>
+        <w:tabs>
+          <w:tab w:val="num" w:pos="0"/>
+        </w:tabs>
         <w:ind w:left="6480" w:hanging="180"/>
+      </w:pPr>
+    </w:lvl>
+  </w:abstractNum>
+  <w:abstractNum w:abstractNumId="2">
+    <w:lvl w:ilvl="0">
+      <w:start w:val="1"/>
+      <w:numFmt w:val="none"/>
+      <w:suff w:val="nothing"/>
+      <w:lvlText w:val=""/>
+      <w:lvlJc w:val="left"/>
+      <w:pPr>
+        <w:tabs>
+          <w:tab w:val="num" w:pos="0"/>
+        </w:tabs>
+        <w:ind w:left="0" w:hanging="0"/>
+      </w:pPr>
+    </w:lvl>
+    <w:lvl w:ilvl="1">
+      <w:start w:val="1"/>
+      <w:numFmt w:val="none"/>
+      <w:suff w:val="nothing"/>
+      <w:lvlText w:val=""/>
+      <w:lvlJc w:val="left"/>
+      <w:pPr>
+        <w:tabs>
+          <w:tab w:val="num" w:pos="0"/>
+        </w:tabs>
+        <w:ind w:left="0" w:hanging="0"/>
+      </w:pPr>
+    </w:lvl>
+    <w:lvl w:ilvl="2">
+      <w:start w:val="1"/>
+      <w:numFmt w:val="none"/>
+      <w:suff w:val="nothing"/>
+      <w:lvlText w:val=""/>
+      <w:lvlJc w:val="left"/>
+      <w:pPr>
+        <w:tabs>
+          <w:tab w:val="num" w:pos="0"/>
+        </w:tabs>
+        <w:ind w:left="0" w:hanging="0"/>
+      </w:pPr>
+    </w:lvl>
+    <w:lvl w:ilvl="3">
+      <w:start w:val="1"/>
+      <w:numFmt w:val="none"/>
+      <w:suff w:val="nothing"/>
+      <w:lvlText w:val=""/>
+      <w:lvlJc w:val="left"/>
+      <w:pPr>
+        <w:tabs>
+          <w:tab w:val="num" w:pos="0"/>
+        </w:tabs>
+        <w:ind w:left="0" w:hanging="0"/>
+      </w:pPr>
+    </w:lvl>
+    <w:lvl w:ilvl="4">
+      <w:start w:val="1"/>
+      <w:numFmt w:val="none"/>
+      <w:suff w:val="nothing"/>
+      <w:lvlText w:val=""/>
+      <w:lvlJc w:val="left"/>
+      <w:pPr>
+        <w:tabs>
+          <w:tab w:val="num" w:pos="0"/>
+        </w:tabs>
+        <w:ind w:left="0" w:hanging="0"/>
+      </w:pPr>
+    </w:lvl>
+    <w:lvl w:ilvl="5">
+      <w:start w:val="1"/>
+      <w:numFmt w:val="none"/>
+      <w:suff w:val="nothing"/>
+      <w:lvlText w:val=""/>
+      <w:lvlJc w:val="left"/>
+      <w:pPr>
+        <w:tabs>
+          <w:tab w:val="num" w:pos="0"/>
+        </w:tabs>
+        <w:ind w:left="0" w:hanging="0"/>
+      </w:pPr>
+    </w:lvl>
+    <w:lvl w:ilvl="6">
+      <w:start w:val="1"/>
+      <w:numFmt w:val="none"/>
+      <w:suff w:val="nothing"/>
+      <w:lvlText w:val=""/>
+      <w:lvlJc w:val="left"/>
+      <w:pPr>
+        <w:tabs>
+          <w:tab w:val="num" w:pos="0"/>
+        </w:tabs>
+        <w:ind w:left="0" w:hanging="0"/>
+      </w:pPr>
+    </w:lvl>
+    <w:lvl w:ilvl="7">
+      <w:start w:val="1"/>
+      <w:numFmt w:val="none"/>
+      <w:suff w:val="nothing"/>
+      <w:lvlText w:val=""/>
+      <w:lvlJc w:val="left"/>
+      <w:pPr>
+        <w:tabs>
+          <w:tab w:val="num" w:pos="0"/>
+        </w:tabs>
+        <w:ind w:left="0" w:hanging="0"/>
+      </w:pPr>
+    </w:lvl>
+    <w:lvl w:ilvl="8">
+      <w:start w:val="1"/>
+      <w:numFmt w:val="none"/>
+      <w:suff w:val="nothing"/>
+      <w:lvlText w:val=""/>
+      <w:lvlJc w:val="left"/>
+      <w:pPr>
+        <w:tabs>
+          <w:tab w:val="num" w:pos="0"/>
+        </w:tabs>
+        <w:ind w:left="0" w:hanging="0"/>
       </w:pPr>
     </w:lvl>
   </w:abstractNum>
   <w:num w:numId="1">
-    <w:abstractNumId w:val="0"/>
+    <w:abstractNumId w:val="1"/>
+  </w:num>
+  <w:num w:numId="2">
+    <w:abstractNumId w:val="2"/>
   </w:num>
 </w:numbering>
 </file>
 
 <file path=word/styles.xml><?xml version="1.0" encoding="utf-8"?>
-<w:styles xmlns:mc="http://schemas.openxmlformats.org/markup-compatibility/2006" xmlns:r="http://schemas.openxmlformats.org/officeDocument/2006/relationships" xmlns:w="http://schemas.openxmlformats.org/wordprocessingml/2006/main" xmlns:w14="http://schemas.microsoft.com/office/word/2010/wordml" xmlns:w15="http://schemas.microsoft.com/office/word/2012/wordml" xmlns:w16cex="http://schemas.microsoft.com/office/word/2018/wordml/cex" xmlns:w16cid="http://schemas.microsoft.com/office/word/2016/wordml/cid" xmlns:w16="http://schemas.microsoft.com/office/word/2018/wordml" xmlns:w16sdtdh="http://schemas.microsoft.com/office/word/2020/wordml/sdtdatahash" xmlns:w16se="http://schemas.microsoft.com/office/word/2015/wordml/symex" mc:Ignorable="w14 w15 w16se w16cid w16 w16cex w16sdtdh">
+<w:styles xmlns:w="http://schemas.openxmlformats.org/wordprocessingml/2006/main" xmlns:w14="http://schemas.microsoft.com/office/word/2010/wordml" xmlns:mc="http://schemas.openxmlformats.org/markup-compatibility/2006" mc:Ignorable="w14">
   <w:docDefaults>
     <w:rPrDefault>
       <w:rPr>
-        <w:rFonts w:asciiTheme="minorHAnsi" w:eastAsiaTheme="minorHAnsi" w:hAnsiTheme="minorHAnsi" w:cstheme="minorBidi"/>
+        <w:rFonts w:ascii="Calibri" w:hAnsi="Calibri" w:eastAsia="Calibri" w:cs="" w:asciiTheme="minorHAnsi" w:cstheme="minorBidi" w:eastAsiaTheme="minorHAnsi" w:hAnsiTheme="minorHAnsi"/>
         <w:sz w:val="22"/>
         <w:szCs w:val="22"/>
         <w:lang w:val="ru-RU" w:eastAsia="en-US" w:bidi="ar-SA"/>
@@ -413,21 +487,21 @@
     </w:rPrDefault>
     <w:pPrDefault>
       <w:pPr>
-        <w:spacing w:after="160" w:line="259" w:lineRule="auto"/>
+        <w:suppressAutoHyphens w:val="true"/>
       </w:pPr>
     </w:pPrDefault>
   </w:docDefaults>
   <w:latentStyles w:defLockedState="0" w:defUIPriority="99" w:defSemiHidden="0" w:defUnhideWhenUsed="0" w:defQFormat="0" w:count="376">
     <w:lsdException w:name="Normal" w:uiPriority="0" w:qFormat="1"/>
     <w:lsdException w:name="heading 1" w:uiPriority="9" w:qFormat="1"/>
-    <w:lsdException w:name="heading 2" w:semiHidden="1" w:uiPriority="9" w:unhideWhenUsed="1" w:qFormat="1"/>
-    <w:lsdException w:name="heading 3" w:semiHidden="1" w:uiPriority="9" w:unhideWhenUsed="1" w:qFormat="1"/>
-    <w:lsdException w:name="heading 4" w:semiHidden="1" w:uiPriority="9" w:unhideWhenUsed="1" w:qFormat="1"/>
-    <w:lsdException w:name="heading 5" w:semiHidden="1" w:uiPriority="9" w:unhideWhenUsed="1" w:qFormat="1"/>
-    <w:lsdException w:name="heading 6" w:semiHidden="1" w:uiPriority="9" w:unhideWhenUsed="1" w:qFormat="1"/>
-    <w:lsdException w:name="heading 7" w:semiHidden="1" w:uiPriority="9" w:unhideWhenUsed="1" w:qFormat="1"/>
-    <w:lsdException w:name="heading 8" w:semiHidden="1" w:uiPriority="9" w:unhideWhenUsed="1" w:qFormat="1"/>
-    <w:lsdException w:name="heading 9" w:semiHidden="1" w:uiPriority="9" w:unhideWhenUsed="1" w:qFormat="1"/>
+    <w:lsdException w:name="heading 2" w:uiPriority="9" w:semiHidden="1" w:unhideWhenUsed="1" w:qFormat="1"/>
+    <w:lsdException w:name="heading 3" w:uiPriority="9" w:semiHidden="1" w:unhideWhenUsed="1" w:qFormat="1"/>
+    <w:lsdException w:name="heading 4" w:uiPriority="9" w:semiHidden="1" w:unhideWhenUsed="1" w:qFormat="1"/>
+    <w:lsdException w:name="heading 5" w:uiPriority="9" w:semiHidden="1" w:unhideWhenUsed="1" w:qFormat="1"/>
+    <w:lsdException w:name="heading 6" w:uiPriority="9" w:semiHidden="1" w:unhideWhenUsed="1" w:qFormat="1"/>
+    <w:lsdException w:name="heading 7" w:uiPriority="9" w:semiHidden="1" w:unhideWhenUsed="1" w:qFormat="1"/>
+    <w:lsdException w:name="heading 8" w:uiPriority="9" w:semiHidden="1" w:unhideWhenUsed="1" w:qFormat="1"/>
+    <w:lsdException w:name="heading 9" w:uiPriority="9" w:semiHidden="1" w:unhideWhenUsed="1" w:qFormat="1"/>
     <w:lsdException w:name="index 1" w:semiHidden="1" w:unhideWhenUsed="1"/>
     <w:lsdException w:name="index 2" w:semiHidden="1" w:unhideWhenUsed="1"/>
     <w:lsdException w:name="index 3" w:semiHidden="1" w:unhideWhenUsed="1"/>
@@ -437,22 +511,22 @@
     <w:lsdException w:name="index 7" w:semiHidden="1" w:unhideWhenUsed="1"/>
     <w:lsdException w:name="index 8" w:semiHidden="1" w:unhideWhenUsed="1"/>
     <w:lsdException w:name="index 9" w:semiHidden="1" w:unhideWhenUsed="1"/>
-    <w:lsdException w:name="toc 1" w:semiHidden="1" w:uiPriority="39" w:unhideWhenUsed="1"/>
-    <w:lsdException w:name="toc 2" w:semiHidden="1" w:uiPriority="39" w:unhideWhenUsed="1"/>
-    <w:lsdException w:name="toc 3" w:semiHidden="1" w:uiPriority="39" w:unhideWhenUsed="1"/>
-    <w:lsdException w:name="toc 4" w:semiHidden="1" w:uiPriority="39" w:unhideWhenUsed="1"/>
-    <w:lsdException w:name="toc 5" w:semiHidden="1" w:uiPriority="39" w:unhideWhenUsed="1"/>
-    <w:lsdException w:name="toc 6" w:semiHidden="1" w:uiPriority="39" w:unhideWhenUsed="1"/>
-    <w:lsdException w:name="toc 7" w:semiHidden="1" w:uiPriority="39" w:unhideWhenUsed="1"/>
-    <w:lsdException w:name="toc 8" w:semiHidden="1" w:uiPriority="39" w:unhideWhenUsed="1"/>
-    <w:lsdException w:name="toc 9" w:semiHidden="1" w:uiPriority="39" w:unhideWhenUsed="1"/>
+    <w:lsdException w:name="toc 1" w:uiPriority="39" w:semiHidden="1" w:unhideWhenUsed="1"/>
+    <w:lsdException w:name="toc 2" w:uiPriority="39" w:semiHidden="1" w:unhideWhenUsed="1"/>
+    <w:lsdException w:name="toc 3" w:uiPriority="39" w:semiHidden="1" w:unhideWhenUsed="1"/>
+    <w:lsdException w:name="toc 4" w:uiPriority="39" w:semiHidden="1" w:unhideWhenUsed="1"/>
+    <w:lsdException w:name="toc 5" w:uiPriority="39" w:semiHidden="1" w:unhideWhenUsed="1"/>
+    <w:lsdException w:name="toc 6" w:uiPriority="39" w:semiHidden="1" w:unhideWhenUsed="1"/>
+    <w:lsdException w:name="toc 7" w:uiPriority="39" w:semiHidden="1" w:unhideWhenUsed="1"/>
+    <w:lsdException w:name="toc 8" w:uiPriority="39" w:semiHidden="1" w:unhideWhenUsed="1"/>
+    <w:lsdException w:name="toc 9" w:uiPriority="39" w:semiHidden="1" w:unhideWhenUsed="1"/>
     <w:lsdException w:name="Normal Indent" w:semiHidden="1" w:unhideWhenUsed="1"/>
     <w:lsdException w:name="footnote text" w:semiHidden="1" w:unhideWhenUsed="1"/>
     <w:lsdException w:name="annotation text" w:semiHidden="1" w:unhideWhenUsed="1"/>
     <w:lsdException w:name="header" w:semiHidden="1" w:unhideWhenUsed="1"/>
     <w:lsdException w:name="footer" w:semiHidden="1" w:unhideWhenUsed="1"/>
     <w:lsdException w:name="index heading" w:semiHidden="1" w:unhideWhenUsed="1"/>
-    <w:lsdException w:name="caption" w:semiHidden="1" w:uiPriority="35" w:unhideWhenUsed="1" w:qFormat="1"/>
+    <w:lsdException w:name="caption" w:uiPriority="35" w:semiHidden="1" w:unhideWhenUsed="1" w:qFormat="1"/>
     <w:lsdException w:name="table of figures" w:semiHidden="1" w:unhideWhenUsed="1"/>
     <w:lsdException w:name="envelope address" w:semiHidden="1" w:unhideWhenUsed="1"/>
     <w:lsdException w:name="envelope return" w:semiHidden="1" w:unhideWhenUsed="1"/>
@@ -483,7 +557,7 @@
     <w:lsdException w:name="Title" w:uiPriority="10" w:qFormat="1"/>
     <w:lsdException w:name="Closing" w:semiHidden="1" w:unhideWhenUsed="1"/>
     <w:lsdException w:name="Signature" w:semiHidden="1" w:unhideWhenUsed="1"/>
-    <w:lsdException w:name="Default Paragraph Font" w:semiHidden="1" w:uiPriority="1" w:unhideWhenUsed="1"/>
+    <w:lsdException w:name="Default Paragraph Font" w:uiPriority="1" w:semiHidden="1" w:unhideWhenUsed="1"/>
     <w:lsdException w:name="Body Text" w:semiHidden="1" w:unhideWhenUsed="1"/>
     <w:lsdException w:name="Body Text Indent" w:semiHidden="1" w:unhideWhenUsed="1"/>
     <w:lsdException w:name="List Continue" w:semiHidden="1" w:unhideWhenUsed="1"/>
@@ -683,8 +757,8 @@
     <w:lsdException w:name="Subtle Reference" w:uiPriority="31" w:qFormat="1"/>
     <w:lsdException w:name="Intense Reference" w:uiPriority="32" w:qFormat="1"/>
     <w:lsdException w:name="Book Title" w:uiPriority="33" w:qFormat="1"/>
-    <w:lsdException w:name="Bibliography" w:semiHidden="1" w:uiPriority="37" w:unhideWhenUsed="1"/>
-    <w:lsdException w:name="TOC Heading" w:semiHidden="1" w:uiPriority="39" w:unhideWhenUsed="1" w:qFormat="1"/>
+    <w:lsdException w:name="Bibliography" w:uiPriority="37" w:semiHidden="1" w:unhideWhenUsed="1"/>
+    <w:lsdException w:name="TOC Heading" w:uiPriority="39" w:semiHidden="1" w:unhideWhenUsed="1" w:qFormat="1"/>
     <w:lsdException w:name="Plain Table 1" w:uiPriority="41"/>
     <w:lsdException w:name="Plain Table 2" w:uiPriority="42"/>
     <w:lsdException w:name="Plain Table 3" w:uiPriority="43"/>
@@ -795,15 +869,109 @@
     <w:lsdException w:name="Unresolved Mention" w:semiHidden="1" w:unhideWhenUsed="1"/>
     <w:lsdException w:name="Smart Link" w:semiHidden="1" w:unhideWhenUsed="1"/>
   </w:latentStyles>
-  <w:style w:type="paragraph" w:default="1" w:styleId="a">
+  <w:style w:type="paragraph" w:styleId="Normal" w:default="1">
     <w:name w:val="Normal"/>
     <w:qFormat/>
+    <w:pPr>
+      <w:widowControl/>
+      <w:bidi w:val="0"/>
+      <w:spacing w:lineRule="auto" w:line="259" w:before="0" w:after="160"/>
+      <w:jc w:val="left"/>
+    </w:pPr>
+    <w:rPr>
+      <w:rFonts w:ascii="Calibri" w:hAnsi="Calibri" w:eastAsia="Calibri" w:cs="" w:asciiTheme="minorHAnsi" w:cstheme="minorBidi" w:eastAsiaTheme="minorHAnsi" w:hAnsiTheme="minorHAnsi"/>
+      <w:color w:val="auto"/>
+      <w:kern w:val="0"/>
+      <w:sz w:val="22"/>
+      <w:szCs w:val="22"/>
+      <w:lang w:val="ru-RU" w:eastAsia="en-US" w:bidi="ar-SA"/>
+    </w:rPr>
   </w:style>
-  <w:style w:type="character" w:default="1" w:styleId="a0">
+  <w:style w:type="character" w:styleId="DefaultParagraphFont" w:default="1">
     <w:name w:val="Default Paragraph Font"/>
     <w:uiPriority w:val="1"/>
     <w:semiHidden/>
     <w:unhideWhenUsed/>
+    <w:qFormat/>
+    <w:rPr/>
+  </w:style>
+  <w:style w:type="paragraph" w:styleId="Style14">
+    <w:name w:val="Заголовок"/>
+    <w:basedOn w:val="Normal"/>
+    <w:next w:val="Style15"/>
+    <w:qFormat/>
+    <w:pPr>
+      <w:keepNext w:val="true"/>
+      <w:spacing w:before="240" w:after="120"/>
+    </w:pPr>
+    <w:rPr>
+      <w:rFonts w:ascii="Liberation Sans" w:hAnsi="Liberation Sans" w:eastAsia="Microsoft YaHei" w:cs="Arial Unicode MS"/>
+      <w:sz w:val="28"/>
+      <w:szCs w:val="28"/>
+    </w:rPr>
+  </w:style>
+  <w:style w:type="paragraph" w:styleId="Style15">
+    <w:name w:val="Body Text"/>
+    <w:basedOn w:val="Normal"/>
+    <w:pPr>
+      <w:spacing w:lineRule="auto" w:line="276" w:before="0" w:after="140"/>
+    </w:pPr>
+    <w:rPr/>
+  </w:style>
+  <w:style w:type="paragraph" w:styleId="Style16">
+    <w:name w:val="List"/>
+    <w:basedOn w:val="Style15"/>
+    <w:pPr/>
+    <w:rPr>
+      <w:rFonts w:cs="Arial Unicode MS"/>
+    </w:rPr>
+  </w:style>
+  <w:style w:type="paragraph" w:styleId="Style17">
+    <w:name w:val="Caption"/>
+    <w:basedOn w:val="Normal"/>
+    <w:qFormat/>
+    <w:pPr>
+      <w:suppressLineNumbers/>
+      <w:spacing w:before="120" w:after="120"/>
+    </w:pPr>
+    <w:rPr>
+      <w:rFonts w:cs="Arial Unicode MS"/>
+      <w:i/>
+      <w:iCs/>
+      <w:sz w:val="24"/>
+      <w:szCs w:val="24"/>
+    </w:rPr>
+  </w:style>
+  <w:style w:type="paragraph" w:styleId="Style18">
+    <w:name w:val="Указатель"/>
+    <w:basedOn w:val="Normal"/>
+    <w:qFormat/>
+    <w:pPr>
+      <w:suppressLineNumbers/>
+    </w:pPr>
+    <w:rPr>
+      <w:rFonts w:cs="Arial Unicode MS"/>
+    </w:rPr>
+  </w:style>
+  <w:style w:type="paragraph" w:styleId="ListParagraph">
+    <w:name w:val="List Paragraph"/>
+    <w:basedOn w:val="Normal"/>
+    <w:uiPriority w:val="34"/>
+    <w:qFormat/>
+    <w:rsid w:val="00324438"/>
+    <w:pPr>
+      <w:spacing w:before="0" w:after="160"/>
+      <w:ind w:left="720" w:hanging="0"/>
+      <w:contextualSpacing/>
+    </w:pPr>
+    <w:rPr/>
+  </w:style>
+  <w:style w:type="numbering" w:styleId="NoList" w:default="1">
+    <w:name w:val="No List"/>
+    <w:uiPriority w:val="99"/>
+    <w:semiHidden/>
+    <w:unhideWhenUsed/>
+    <w:qFormat/>
   </w:style>
   <w:style w:type="table" w:default="1" w:styleId="a1">
     <w:name w:val="Normal Table"/>
@@ -811,7 +979,6 @@
     <w:semiHidden/>
     <w:unhideWhenUsed/>
     <w:tblPr>
-      <w:tblInd w:w="0" w:type="dxa"/>
       <w:tblCellMar>
         <w:top w:w="0" w:type="dxa"/>
         <w:left w:w="108" w:type="dxa"/>
@@ -819,23 +986,6 @@
         <w:right w:w="108" w:type="dxa"/>
       </w:tblCellMar>
     </w:tblPr>
-  </w:style>
-  <w:style w:type="numbering" w:default="1" w:styleId="a2">
-    <w:name w:val="No List"/>
-    <w:uiPriority w:val="99"/>
-    <w:semiHidden/>
-    <w:unhideWhenUsed/>
-  </w:style>
-  <w:style w:type="paragraph" w:styleId="a3">
-    <w:name w:val="List Paragraph"/>
-    <w:basedOn w:val="a"/>
-    <w:uiPriority w:val="34"/>
-    <w:qFormat/>
-    <w:rsid w:val="00324438"/>
-    <w:pPr>
-      <w:ind w:left="720"/>
-      <w:contextualSpacing/>
-    </w:pPr>
   </w:style>
 </w:styles>
 </file>

</xml_diff>